<commit_message>
updated highlighting in collation files
</commit_message>
<xml_diff>
--- a/data/tei variants/Theseus,_O_Theseus,_hark!.docx
+++ b/data/tei variants/Theseus,_O_Theseus,_hark!.docx
@@ -2352,14 +2352,7 @@
           <w:rFonts w:ascii="Times New Roman" w:eastAsia="Times New Roman" w:hAnsi="Times New Roman" w:cs="Times New Roman"/>
           <w:color w:val="000000"/>
         </w:rPr>
-        <w:t>;</w:t>
-      </w:r>
-      <w:r>
-        <w:rPr>
-          <w:rFonts w:ascii="Times New Roman" w:eastAsia="Times New Roman" w:hAnsi="Times New Roman" w:cs="Times New Roman"/>
-          <w:color w:val="000000"/>
-        </w:rPr>
-        <w:t xml:space="preserve"> find </w:t>
+        <w:t xml:space="preserve">; find </w:t>
       </w:r>
       <w:r>
         <w:rPr>
@@ -3346,7 +3339,22 @@
         <w:rPr>
           <w:rFonts w:ascii="Times New Roman" w:hAnsi="Times New Roman" w:cs="Times New Roman"/>
         </w:rPr>
-        <w:t xml:space="preserve">] then, </w:t>
+        <w:t>] then</w:t>
+      </w:r>
+      <w:bookmarkStart w:id="0" w:name="_GoBack"/>
+      <w:bookmarkEnd w:id="0"/>
+      <w:r>
+        <w:rPr>
+          <w:rFonts w:ascii="Times New Roman" w:hAnsi="Times New Roman" w:cs="Times New Roman"/>
+          <w:highlight w:val="yellow"/>
+        </w:rPr>
+        <w:t>,</w:t>
+      </w:r>
+      <w:r>
+        <w:rPr>
+          <w:rFonts w:ascii="Times New Roman" w:hAnsi="Times New Roman" w:cs="Times New Roman"/>
+        </w:rPr>
+        <w:t xml:space="preserve"> </w:t>
       </w:r>
       <w:r>
         <w:rPr>
@@ -3493,7 +3501,20 @@
         <w:rPr>
           <w:rFonts w:ascii="Times New Roman" w:hAnsi="Times New Roman" w:cs="Times New Roman"/>
         </w:rPr>
-        <w:t xml:space="preserve">fate] Fate, </w:t>
+        <w:t>fate] Fate</w:t>
+      </w:r>
+      <w:r>
+        <w:rPr>
+          <w:rFonts w:ascii="Times New Roman" w:hAnsi="Times New Roman" w:cs="Times New Roman"/>
+          <w:highlight w:val="yellow"/>
+        </w:rPr>
+        <w:t>,</w:t>
+      </w:r>
+      <w:r>
+        <w:rPr>
+          <w:rFonts w:ascii="Times New Roman" w:hAnsi="Times New Roman" w:cs="Times New Roman"/>
+        </w:rPr>
+        <w:t xml:space="preserve"> </w:t>
       </w:r>
       <w:r>
         <w:rPr>
@@ -4754,8 +4775,17 @@
           <w:rFonts w:ascii="Times New Roman" w:eastAsia="Times New Roman" w:hAnsi="Times New Roman" w:cs="Times New Roman"/>
           <w:iCs/>
           <w:color w:val="000000"/>
-        </w:rPr>
-        <w:t xml:space="preserve">, </w:t>
+          <w:highlight w:val="yellow"/>
+        </w:rPr>
+        <w:t>,</w:t>
+      </w:r>
+      <w:r>
+        <w:rPr>
+          <w:rFonts w:ascii="Times New Roman" w:eastAsia="Times New Roman" w:hAnsi="Times New Roman" w:cs="Times New Roman"/>
+          <w:iCs/>
+          <w:color w:val="000000"/>
+        </w:rPr>
+        <w:t xml:space="preserve"> </w:t>
       </w:r>
       <w:r>
         <w:rPr>
@@ -4950,7 +4980,24 @@
           <w:iCs/>
           <w:color w:val="000000"/>
         </w:rPr>
-        <w:t xml:space="preserve">all] all, </w:t>
+        <w:t>all] all</w:t>
+      </w:r>
+      <w:r>
+        <w:rPr>
+          <w:rFonts w:ascii="Times New Roman" w:eastAsia="Times New Roman" w:hAnsi="Times New Roman" w:cs="Times New Roman"/>
+          <w:iCs/>
+          <w:color w:val="000000"/>
+          <w:highlight w:val="yellow"/>
+        </w:rPr>
+        <w:t>,</w:t>
+      </w:r>
+      <w:r>
+        <w:rPr>
+          <w:rFonts w:ascii="Times New Roman" w:eastAsia="Times New Roman" w:hAnsi="Times New Roman" w:cs="Times New Roman"/>
+          <w:iCs/>
+          <w:color w:val="000000"/>
+        </w:rPr>
+        <w:t xml:space="preserve"> </w:t>
       </w:r>
       <w:r>
         <w:rPr>
@@ -5032,6 +5079,7 @@
           <w:rFonts w:ascii="Times New Roman" w:eastAsia="Times New Roman" w:hAnsi="Times New Roman" w:cs="Times New Roman"/>
           <w:iCs/>
           <w:color w:val="000000"/>
+          <w:highlight w:val="yellow"/>
         </w:rPr>
         <w:t>,</w:t>
       </w:r>
@@ -5058,7 +5106,24 @@
           <w:iCs/>
           <w:color w:val="000000"/>
         </w:rPr>
-        <w:t xml:space="preserve">; freed, </w:t>
+        <w:t>; freed</w:t>
+      </w:r>
+      <w:r>
+        <w:rPr>
+          <w:rFonts w:ascii="Times New Roman" w:eastAsia="Times New Roman" w:hAnsi="Times New Roman" w:cs="Times New Roman"/>
+          <w:iCs/>
+          <w:color w:val="000000"/>
+          <w:highlight w:val="yellow"/>
+        </w:rPr>
+        <w:t>,</w:t>
+      </w:r>
+      <w:r>
+        <w:rPr>
+          <w:rFonts w:ascii="Times New Roman" w:eastAsia="Times New Roman" w:hAnsi="Times New Roman" w:cs="Times New Roman"/>
+          <w:iCs/>
+          <w:color w:val="000000"/>
+        </w:rPr>
+        <w:t xml:space="preserve"> </w:t>
       </w:r>
       <w:r>
         <w:rPr>
@@ -5382,15 +5447,7 @@
           <w:iCs/>
           <w:color w:val="000000"/>
         </w:rPr>
-        <w:t xml:space="preserve">] </w:t>
-      </w:r>
-      <w:r>
-        <w:rPr>
-          <w:rFonts w:ascii="Times New Roman" w:eastAsia="Times New Roman" w:hAnsi="Times New Roman" w:cs="Times New Roman"/>
-          <w:iCs/>
-          <w:color w:val="000000"/>
-        </w:rPr>
-        <w:t xml:space="preserve">look! </w:t>
+        <w:t xml:space="preserve">] look! </w:t>
       </w:r>
       <w:r>
         <w:rPr>
@@ -6031,8 +6088,6 @@
         </w:rPr>
         <w:t xml:space="preserve"> 'tis</w:t>
       </w:r>
-      <w:bookmarkStart w:id="0" w:name="_GoBack"/>
-      <w:bookmarkEnd w:id="0"/>
       <w:r>
         <w:rPr>
           <w:rFonts w:ascii="Times New Roman" w:eastAsia="Times New Roman" w:hAnsi="Times New Roman" w:cs="Times New Roman"/>

</xml_diff>